<commit_message>
trabajo desde la casa de los suegros
</commit_message>
<xml_diff>
--- a/Diseño PosgrIQ.docx
+++ b/Diseño PosgrIQ.docx
@@ -100,7 +100,12 @@
         <w:footnoteReference w:id="1"/>
       </w:r>
       <w:r>
-        <w:t xml:space="preserve"> usadas actualmente por la Coordinación de Posgrado de la Escuela de Ingeniería Química. Esta solución es efectiva para un número pequeño de registros </w:t>
+        <w:t xml:space="preserve"> usadas actualmente por la Coordinación de Posgrado de la Escuela de Ingeniería Química. Esta solución es efectiva para un número pequeño d</w:t>
+      </w:r>
+      <w:bookmarkStart w:id="0" w:name="_GoBack"/>
+      <w:bookmarkEnd w:id="0"/>
+      <w:r>
+        <w:t xml:space="preserve">e registros </w:t>
       </w:r>
       <w:r>
         <w:t>(estudiantes matriculados y/o activos</w:t>
@@ -184,30 +189,6 @@
     </w:p>
     <w:p>
       <w:pPr>
-        <w:pStyle w:val="Prrafodelista"/>
-        <w:numPr>
-          <w:ilvl w:val="0"/>
-          <w:numId w:val="1"/>
-        </w:numPr>
-        <w:ind w:left="714" w:hanging="357"/>
-        <w:contextualSpacing w:val="0"/>
-        <w:jc w:val="both"/>
-        <w:rPr>
-          <w:b/>
-        </w:rPr>
-      </w:pPr>
-      <w:r>
-        <w:rPr>
-          <w:b/>
-        </w:rPr>
-        <w:t>Cronograma de desarrollo</w:t>
-      </w:r>
-      <w:r>
-        <w:t>, en el cuál se desglosa el desarrollo de la aplicación software.</w:t>
-      </w:r>
-    </w:p>
-    <w:p>
-      <w:pPr>
         <w:jc w:val="both"/>
       </w:pPr>
     </w:p>
@@ -247,11 +228,17 @@
       </w:pPr>
       <w:proofErr w:type="spellStart"/>
       <w:r>
-        <w:t>Modularizar</w:t>
+        <w:t>Mo</w:t>
+      </w:r>
+      <w:r>
+        <w:t>dularizar</w:t>
       </w:r>
       <w:proofErr w:type="spellEnd"/>
       <w:r>
-        <w:t xml:space="preserve"> la colección de datos brutos, separándola en una serie de tablas individuales e independientes.</w:t>
+        <w:t xml:space="preserve"> la colección de datos separándolos</w:t>
+      </w:r>
+      <w:r>
+        <w:t xml:space="preserve"> en una serie de tablas individuales e independientes.</w:t>
       </w:r>
     </w:p>
     <w:p>
@@ -583,7 +570,7 @@
               <w:rPr>
                 <w:b/>
               </w:rPr>
-              <w:t>MatriculaEst</w:t>
+              <w:t>MatriculaMaes</w:t>
             </w:r>
             <w:proofErr w:type="spellEnd"/>
           </w:p>
@@ -1864,7 +1851,7 @@
       </w:tblPr>
       <w:tblGrid>
         <w:gridCol w:w="499"/>
-        <w:gridCol w:w="5565"/>
+        <w:gridCol w:w="5560"/>
         <w:gridCol w:w="346"/>
         <w:gridCol w:w="347"/>
         <w:gridCol w:w="347"/>
@@ -3337,8 +3324,6 @@
         </w:rPr>
         <w:t>O</w:t>
       </w:r>
-      <w:bookmarkStart w:id="0" w:name="_GoBack"/>
-      <w:bookmarkEnd w:id="0"/>
       <w:r>
         <w:rPr>
           <w:b/>
@@ -3504,7 +3489,13 @@
         <w:t xml:space="preserve">Esta cotización también incluye servicios de </w:t>
       </w:r>
       <w:r>
-        <w:t>asistencia posterior a la entrega tal y como se incluyen a continuación:</w:t>
+        <w:t xml:space="preserve">asistencia posterior a la entrega tal y como </w:t>
+      </w:r>
+      <w:r>
+        <w:t>se listan</w:t>
+      </w:r>
+      <w:r>
+        <w:t xml:space="preserve"> a continuación:</w:t>
       </w:r>
     </w:p>
     <w:p>
@@ -3914,13 +3905,16 @@
       <w:tblW w:w="0" w:type="auto"/>
       <w:jc w:val="center"/>
       <w:tblBorders>
-        <w:top w:val="none" w:sz="0" w:space="0" w:color="auto"/>
+        <w:top w:val="single" w:sz="4" w:space="0" w:color="808080" w:themeColor="background1" w:themeShade="80"/>
         <w:left w:val="none" w:sz="0" w:space="0" w:color="auto"/>
         <w:bottom w:val="none" w:sz="0" w:space="0" w:color="auto"/>
         <w:right w:val="none" w:sz="0" w:space="0" w:color="auto"/>
         <w:insideH w:val="none" w:sz="0" w:space="0" w:color="auto"/>
         <w:insideV w:val="none" w:sz="0" w:space="0" w:color="auto"/>
       </w:tblBorders>
+      <w:tblCellMar>
+        <w:top w:w="57" w:type="dxa"/>
+      </w:tblCellMar>
       <w:tblLook w:val="04A0" w:firstRow="1" w:lastRow="0" w:firstColumn="1" w:lastColumn="0" w:noHBand="0" w:noVBand="1"/>
     </w:tblPr>
     <w:tblGrid>
@@ -3945,6 +3939,7 @@
             </w:tabs>
             <w:rPr>
               <w:b/>
+              <w:color w:val="808080" w:themeColor="background1" w:themeShade="80"/>
               <w:sz w:val="20"/>
             </w:rPr>
           </w:pPr>
@@ -3952,6 +3947,7 @@
           <w:r>
             <w:rPr>
               <w:b/>
+              <w:color w:val="808080" w:themeColor="background1" w:themeShade="80"/>
               <w:sz w:val="20"/>
             </w:rPr>
             <w:t>MSc</w:t>
@@ -3960,6 +3956,7 @@
           <w:r>
             <w:rPr>
               <w:b/>
+              <w:color w:val="808080" w:themeColor="background1" w:themeShade="80"/>
               <w:sz w:val="20"/>
             </w:rPr>
             <w:t>(c) Crisóstomo A. Barajas Solano</w:t>
@@ -3967,6 +3964,7 @@
           <w:r>
             <w:rPr>
               <w:b/>
+              <w:color w:val="808080" w:themeColor="background1" w:themeShade="80"/>
               <w:sz w:val="20"/>
             </w:rPr>
             <w:tab/>
@@ -3977,12 +3975,14 @@
             <w:pStyle w:val="Piedepgina"/>
             <w:rPr>
               <w:b/>
+              <w:color w:val="808080" w:themeColor="background1" w:themeShade="80"/>
               <w:sz w:val="20"/>
             </w:rPr>
           </w:pPr>
           <w:r>
             <w:rPr>
               <w:b/>
+              <w:color w:val="808080" w:themeColor="background1" w:themeShade="80"/>
               <w:sz w:val="20"/>
             </w:rPr>
             <w:t>Agosto, 2016</w:t>
@@ -3997,6 +3997,7 @@
           <w:sdtPr>
             <w:rPr>
               <w:b/>
+              <w:color w:val="808080" w:themeColor="background1" w:themeShade="80"/>
             </w:rPr>
             <w:id w:val="1231507333"/>
             <w:docPartObj>
@@ -4004,7 +4005,11 @@
               <w:docPartUnique/>
             </w:docPartObj>
           </w:sdtPr>
-          <w:sdtEndPr/>
+          <w:sdtEndPr>
+            <w:rPr>
+              <w:color w:val="808080" w:themeColor="background1" w:themeShade="80"/>
+            </w:rPr>
+          </w:sdtEndPr>
           <w:sdtContent>
             <w:p>
               <w:pPr>
@@ -4012,23 +4017,27 @@
                 <w:jc w:val="right"/>
                 <w:rPr>
                   <w:b/>
+                  <w:color w:val="808080" w:themeColor="background1" w:themeShade="80"/>
                 </w:rPr>
               </w:pPr>
               <w:r>
                 <w:rPr>
                   <w:b/>
+                  <w:color w:val="808080" w:themeColor="background1" w:themeShade="80"/>
                 </w:rPr>
                 <w:fldChar w:fldCharType="begin"/>
               </w:r>
               <w:r>
                 <w:rPr>
                   <w:b/>
+                  <w:color w:val="808080" w:themeColor="background1" w:themeShade="80"/>
                 </w:rPr>
                 <w:instrText>PAGE   \* MERGEFORMAT</w:instrText>
               </w:r>
               <w:r>
                 <w:rPr>
                   <w:b/>
+                  <w:color w:val="808080" w:themeColor="background1" w:themeShade="80"/>
                 </w:rPr>
                 <w:fldChar w:fldCharType="separate"/>
               </w:r>
@@ -4036,13 +4045,15 @@
                 <w:rPr>
                   <w:b/>
                   <w:noProof/>
+                  <w:color w:val="808080" w:themeColor="background1" w:themeShade="80"/>
                   <w:lang w:val="es-ES"/>
                 </w:rPr>
-                <w:t>5</w:t>
+                <w:t>6</w:t>
               </w:r>
               <w:r>
                 <w:rPr>
                   <w:b/>
+                  <w:color w:val="808080" w:themeColor="background1" w:themeShade="80"/>
                 </w:rPr>
                 <w:fldChar w:fldCharType="end"/>
               </w:r>
@@ -4132,6 +4143,77 @@
 
 <file path=word/header1.xml><?xml version="1.0" encoding="utf-8"?>
 <w:hdr xmlns:wpc="http://schemas.microsoft.com/office/word/2010/wordprocessingCanvas" xmlns:mc="http://schemas.openxmlformats.org/markup-compatibility/2006" xmlns:o="urn:schemas-microsoft-com:office:office" xmlns:r="http://schemas.openxmlformats.org/officeDocument/2006/relationships" xmlns:m="http://schemas.openxmlformats.org/officeDocument/2006/math" xmlns:v="urn:schemas-microsoft-com:vml" xmlns:wp14="http://schemas.microsoft.com/office/word/2010/wordprocessingDrawing" xmlns:wp="http://schemas.openxmlformats.org/drawingml/2006/wordprocessingDrawing" xmlns:w10="urn:schemas-microsoft-com:office:word" xmlns:w="http://schemas.openxmlformats.org/wordprocessingml/2006/main" xmlns:w14="http://schemas.microsoft.com/office/word/2010/wordml" xmlns:w15="http://schemas.microsoft.com/office/word/2012/wordml" xmlns:wpg="http://schemas.microsoft.com/office/word/2010/wordprocessingGroup" xmlns:wpi="http://schemas.microsoft.com/office/word/2010/wordprocessingInk" xmlns:wne="http://schemas.microsoft.com/office/word/2006/wordml" xmlns:wps="http://schemas.microsoft.com/office/word/2010/wordprocessingShape" mc:Ignorable="w14 w15 wp14">
+  <w:tbl>
+    <w:tblPr>
+      <w:tblStyle w:val="Tablaconcuadrcula"/>
+      <w:tblW w:w="0" w:type="auto"/>
+      <w:tblBorders>
+        <w:top w:val="none" w:sz="0" w:space="0" w:color="auto"/>
+        <w:left w:val="none" w:sz="0" w:space="0" w:color="auto"/>
+        <w:bottom w:val="none" w:sz="0" w:space="0" w:color="auto"/>
+        <w:right w:val="none" w:sz="0" w:space="0" w:color="auto"/>
+        <w:insideH w:val="none" w:sz="0" w:space="0" w:color="auto"/>
+        <w:insideV w:val="none" w:sz="0" w:space="0" w:color="auto"/>
+      </w:tblBorders>
+      <w:tblLook w:val="04A0" w:firstRow="1" w:lastRow="0" w:firstColumn="1" w:lastColumn="0" w:noHBand="0" w:noVBand="1"/>
+    </w:tblPr>
+    <w:tblGrid>
+      <w:gridCol w:w="8828"/>
+    </w:tblGrid>
+    <w:tr>
+      <w:tc>
+        <w:tcPr>
+          <w:tcW w:w="8828" w:type="dxa"/>
+        </w:tcPr>
+        <w:p>
+          <w:pPr>
+            <w:pStyle w:val="Encabezado"/>
+            <w:rPr>
+              <w:b/>
+              <w:color w:val="808080" w:themeColor="background1" w:themeShade="80"/>
+              <w:sz w:val="20"/>
+            </w:rPr>
+          </w:pPr>
+          <w:r>
+            <w:rPr>
+              <w:b/>
+              <w:color w:val="808080" w:themeColor="background1" w:themeShade="80"/>
+              <w:sz w:val="20"/>
+            </w:rPr>
+            <w:t>PROPUESTA DE DISEÑO</w:t>
+          </w:r>
+        </w:p>
+      </w:tc>
+    </w:tr>
+    <w:tr>
+      <w:tc>
+        <w:tcPr>
+          <w:tcW w:w="8828" w:type="dxa"/>
+          <w:tcBorders>
+            <w:bottom w:val="single" w:sz="4" w:space="0" w:color="808080" w:themeColor="background1" w:themeShade="80"/>
+          </w:tcBorders>
+        </w:tcPr>
+        <w:p>
+          <w:pPr>
+            <w:pStyle w:val="Encabezado"/>
+            <w:rPr>
+              <w:b/>
+              <w:color w:val="808080" w:themeColor="background1" w:themeShade="80"/>
+              <w:sz w:val="20"/>
+            </w:rPr>
+          </w:pPr>
+          <w:r>
+            <w:rPr>
+              <w:b/>
+              <w:color w:val="808080" w:themeColor="background1" w:themeShade="80"/>
+              <w:sz w:val="20"/>
+            </w:rPr>
+            <w:t>ADMINISTRADOR INFORMACION DE POSGRADO ING QUIMICA: POSGRIQ</w:t>
+          </w:r>
+        </w:p>
+      </w:tc>
+    </w:tr>
+  </w:tbl>
   <w:p>
     <w:pPr>
       <w:pStyle w:val="Encabezado"/>
@@ -4140,64 +4222,13 @@
         <w:sz w:val="20"/>
       </w:rPr>
     </w:pPr>
-    <w:r>
-      <w:rPr>
-        <w:b/>
-        <w:sz w:val="20"/>
-      </w:rPr>
-      <w:t>PROPUESTA DE DISEÑO</w:t>
-    </w:r>
-  </w:p>
-  <w:p>
-    <w:pPr>
-      <w:pStyle w:val="Encabezado"/>
-      <w:rPr>
-        <w:b/>
-        <w:sz w:val="20"/>
-      </w:rPr>
-    </w:pPr>
-    <w:r>
-      <w:rPr>
-        <w:b/>
-        <w:sz w:val="20"/>
-      </w:rPr>
-      <w:t xml:space="preserve">ADMINISTRADOR </w:t>
-    </w:r>
-    <w:r>
-      <w:rPr>
-        <w:b/>
-        <w:sz w:val="20"/>
-      </w:rPr>
-      <w:t>INFORMACION</w:t>
-    </w:r>
-    <w:r>
-      <w:rPr>
-        <w:b/>
-        <w:sz w:val="20"/>
-      </w:rPr>
-      <w:t xml:space="preserve"> DE POSGRADO ING QUIMICA: P</w:t>
-    </w:r>
-    <w:r>
-      <w:rPr>
-        <w:b/>
-        <w:sz w:val="20"/>
-      </w:rPr>
-      <w:t>OSGR</w:t>
-    </w:r>
-    <w:r>
-      <w:rPr>
-        <w:b/>
-        <w:sz w:val="20"/>
-      </w:rPr>
-      <w:t>IQ</w:t>
-    </w:r>
   </w:p>
 </w:hdr>
 </file>
 
 <file path=word/numbering.xml><?xml version="1.0" encoding="utf-8"?>
 <w:numbering xmlns:wpc="http://schemas.microsoft.com/office/word/2010/wordprocessingCanvas" xmlns:mc="http://schemas.openxmlformats.org/markup-compatibility/2006" xmlns:o="urn:schemas-microsoft-com:office:office" xmlns:r="http://schemas.openxmlformats.org/officeDocument/2006/relationships" xmlns:m="http://schemas.openxmlformats.org/officeDocument/2006/math" xmlns:v="urn:schemas-microsoft-com:vml" xmlns:wp14="http://schemas.microsoft.com/office/word/2010/wordprocessingDrawing" xmlns:wp="http://schemas.openxmlformats.org/drawingml/2006/wordprocessingDrawing" xmlns:w10="urn:schemas-microsoft-com:office:word" xmlns:w="http://schemas.openxmlformats.org/wordprocessingml/2006/main" xmlns:w14="http://schemas.microsoft.com/office/word/2010/wordml" xmlns:w15="http://schemas.microsoft.com/office/word/2012/wordml" xmlns:wpg="http://schemas.microsoft.com/office/word/2010/wordprocessingGroup" xmlns:wpi="http://schemas.microsoft.com/office/word/2010/wordprocessingInk" xmlns:wne="http://schemas.microsoft.com/office/word/2006/wordml" xmlns:wps="http://schemas.microsoft.com/office/word/2010/wordprocessingShape" mc:Ignorable="w14 w15 wp14">
-  <w:abstractNum w:abstractNumId="0" w15:restartNumberingAfterBreak="0">
+  <w:abstractNum w:abstractNumId="0">
     <w:nsid w:val="05914957"/>
     <w:multiLevelType w:val="hybridMultilevel"/>
     <w:tmpl w:val="8D16093E"/>
@@ -4310,7 +4341,7 @@
       </w:rPr>
     </w:lvl>
   </w:abstractNum>
-  <w:abstractNum w:abstractNumId="1" w15:restartNumberingAfterBreak="0">
+  <w:abstractNum w:abstractNumId="1">
     <w:nsid w:val="2AB92E54"/>
     <w:multiLevelType w:val="hybridMultilevel"/>
     <w:tmpl w:val="194A874E"/>
@@ -4423,7 +4454,7 @@
       </w:rPr>
     </w:lvl>
   </w:abstractNum>
-  <w:abstractNum w:abstractNumId="2" w15:restartNumberingAfterBreak="0">
+  <w:abstractNum w:abstractNumId="2">
     <w:nsid w:val="36D251DB"/>
     <w:multiLevelType w:val="hybridMultilevel"/>
     <w:tmpl w:val="E898C9CE"/>
@@ -4536,7 +4567,7 @@
       </w:rPr>
     </w:lvl>
   </w:abstractNum>
-  <w:abstractNum w:abstractNumId="3" w15:restartNumberingAfterBreak="0">
+  <w:abstractNum w:abstractNumId="3">
     <w:nsid w:val="4934042E"/>
     <w:multiLevelType w:val="hybridMultilevel"/>
     <w:tmpl w:val="F48E97BE"/>
@@ -4649,7 +4680,7 @@
       </w:rPr>
     </w:lvl>
   </w:abstractNum>
-  <w:abstractNum w:abstractNumId="4" w15:restartNumberingAfterBreak="0">
+  <w:abstractNum w:abstractNumId="4">
     <w:nsid w:val="57C27210"/>
     <w:multiLevelType w:val="hybridMultilevel"/>
     <w:tmpl w:val="3FAE46DE"/>
@@ -4735,7 +4766,7 @@
       </w:pPr>
     </w:lvl>
   </w:abstractNum>
-  <w:abstractNum w:abstractNumId="5" w15:restartNumberingAfterBreak="0">
+  <w:abstractNum w:abstractNumId="5">
     <w:nsid w:val="7CA81AC0"/>
     <w:multiLevelType w:val="hybridMultilevel"/>
     <w:tmpl w:val="E9DA13F4"/>
@@ -5343,6 +5374,7 @@
       <w:spacing w:after="0" w:line="240" w:lineRule="auto"/>
     </w:pPr>
     <w:tblPr>
+      <w:tblInd w:w="0" w:type="dxa"/>
       <w:tblBorders>
         <w:top w:val="single" w:sz="4" w:space="0" w:color="auto"/>
         <w:left w:val="single" w:sz="4" w:space="0" w:color="auto"/>
@@ -5351,6 +5383,12 @@
         <w:insideH w:val="single" w:sz="4" w:space="0" w:color="auto"/>
         <w:insideV w:val="single" w:sz="4" w:space="0" w:color="auto"/>
       </w:tblBorders>
+      <w:tblCellMar>
+        <w:top w:w="0" w:type="dxa"/>
+        <w:left w:w="108" w:type="dxa"/>
+        <w:bottom w:w="0" w:type="dxa"/>
+        <w:right w:w="108" w:type="dxa"/>
+      </w:tblCellMar>
     </w:tblPr>
   </w:style>
   <w:style w:type="paragraph" w:styleId="Textonotapie">
@@ -5414,6 +5452,7 @@
     <w:tblPr>
       <w:tblStyleRowBandSize w:val="1"/>
       <w:tblStyleColBandSize w:val="1"/>
+      <w:tblInd w:w="0" w:type="dxa"/>
       <w:tblBorders>
         <w:top w:val="single" w:sz="4" w:space="0" w:color="FFFFFF" w:themeColor="background1"/>
         <w:left w:val="single" w:sz="4" w:space="0" w:color="FFFFFF" w:themeColor="background1"/>
@@ -5422,6 +5461,12 @@
         <w:insideH w:val="single" w:sz="4" w:space="0" w:color="FFFFFF" w:themeColor="background1"/>
         <w:insideV w:val="single" w:sz="4" w:space="0" w:color="FFFFFF" w:themeColor="background1"/>
       </w:tblBorders>
+      <w:tblCellMar>
+        <w:top w:w="0" w:type="dxa"/>
+        <w:left w:w="108" w:type="dxa"/>
+        <w:bottom w:w="0" w:type="dxa"/>
+        <w:right w:w="108" w:type="dxa"/>
+      </w:tblCellMar>
     </w:tblPr>
     <w:tcPr>
       <w:shd w:val="clear" w:color="auto" w:fill="E2EFD9" w:themeFill="accent6" w:themeFillTint="33"/>
@@ -5520,6 +5565,7 @@
     <w:tblPr>
       <w:tblStyleRowBandSize w:val="1"/>
       <w:tblStyleColBandSize w:val="1"/>
+      <w:tblInd w:w="0" w:type="dxa"/>
       <w:tblBorders>
         <w:top w:val="single" w:sz="4" w:space="0" w:color="A8D08D" w:themeColor="accent6" w:themeTint="99"/>
         <w:left w:val="single" w:sz="4" w:space="0" w:color="A8D08D" w:themeColor="accent6" w:themeTint="99"/>
@@ -5528,6 +5574,12 @@
         <w:insideH w:val="single" w:sz="4" w:space="0" w:color="A8D08D" w:themeColor="accent6" w:themeTint="99"/>
         <w:insideV w:val="single" w:sz="4" w:space="0" w:color="A8D08D" w:themeColor="accent6" w:themeTint="99"/>
       </w:tblBorders>
+      <w:tblCellMar>
+        <w:top w:w="0" w:type="dxa"/>
+        <w:left w:w="108" w:type="dxa"/>
+        <w:bottom w:w="0" w:type="dxa"/>
+        <w:right w:w="108" w:type="dxa"/>
+      </w:tblCellMar>
     </w:tblPr>
     <w:tblStylePr w:type="firstRow">
       <w:rPr>
@@ -5854,7 +5906,7 @@
 </file>
 
 <file path=customXml/itemProps1.xml><?xml version="1.0" encoding="utf-8"?>
-<ds:datastoreItem xmlns:ds="http://schemas.openxmlformats.org/officeDocument/2006/customXml" ds:itemID="{5CCC3468-818D-4790-BB3A-324D17965FCF}">
+<ds:datastoreItem xmlns:ds="http://schemas.openxmlformats.org/officeDocument/2006/customXml" ds:itemID="{2B6CCDA5-C075-454C-8B87-757619AB93A6}">
   <ds:schemaRefs>
     <ds:schemaRef ds:uri="http://schemas.openxmlformats.org/officeDocument/2006/bibliography"/>
   </ds:schemaRefs>

</xml_diff>